<commit_message>
removed hardcoded paths, updated readme.docx
</commit_message>
<xml_diff>
--- a/readme.docx
+++ b/readme.docx
@@ -12,15 +12,7 @@
     </w:p>
     <w:p>
       <w:r>
-        <w:t xml:space="preserve">This software requires </w:t>
-      </w:r>
-      <w:proofErr w:type="spellStart"/>
-      <w:r>
-        <w:t>Matlab</w:t>
-      </w:r>
-      <w:proofErr w:type="spellEnd"/>
-      <w:r>
-        <w:t xml:space="preserve"> 2020b or above running under Windows 7 or above.</w:t>
+        <w:t>This software requires Matlab 2020b or above running under Windows 7 or above.</w:t>
       </w:r>
       <w:r>
         <w:t xml:space="preserve"> The </w:t>
@@ -29,26 +21,10 @@
         <w:t>statistics and optimization</w:t>
       </w:r>
       <w:r>
-        <w:t xml:space="preserve"> toolboxes for </w:t>
-      </w:r>
-      <w:proofErr w:type="spellStart"/>
-      <w:r>
-        <w:t>Matlab</w:t>
-      </w:r>
-      <w:proofErr w:type="spellEnd"/>
-      <w:r>
-        <w:t xml:space="preserve"> are required</w:t>
-      </w:r>
-      <w:r>
-        <w:t xml:space="preserve"> and the </w:t>
-      </w:r>
-      <w:proofErr w:type="spellStart"/>
-      <w:r>
-        <w:t>Matlab</w:t>
-      </w:r>
-      <w:proofErr w:type="spellEnd"/>
-      <w:r>
-        <w:t xml:space="preserve"> report generator is optional</w:t>
+        <w:t xml:space="preserve"> toolboxes for Matlab are required</w:t>
+      </w:r>
+      <w:r>
+        <w:t xml:space="preserve"> and the Matlab report generator is optional</w:t>
       </w:r>
       <w:r>
         <w:t>.</w:t>
@@ -56,47 +32,18 @@
     </w:p>
     <w:p>
       <w:r>
-        <w:t xml:space="preserve">The software should theoretically run in </w:t>
-      </w:r>
-      <w:proofErr w:type="spellStart"/>
-      <w:r>
-        <w:t>Matlab</w:t>
-      </w:r>
-      <w:proofErr w:type="spellEnd"/>
-      <w:r>
-        <w:t xml:space="preserve"> on Linux or other operating systems except that there may be some hardcoded, Windows-style file separators in the code. It may also run on older versions of </w:t>
-      </w:r>
-      <w:proofErr w:type="spellStart"/>
-      <w:r>
-        <w:t>Matlab</w:t>
-      </w:r>
-      <w:proofErr w:type="spellEnd"/>
+        <w:t>The software should theoretically run in Matlab on Linux or other operating systems except that there may be some hardcoded, Windows-style file separators in the code. It may also run on older versions of Matlab</w:t>
+      </w:r>
       <w:r>
         <w:t xml:space="preserve"> but has not been tested on them.</w:t>
       </w:r>
     </w:p>
     <w:p>
       <w:r>
-        <w:t xml:space="preserve">This software has been tested on </w:t>
-      </w:r>
-      <w:proofErr w:type="spellStart"/>
-      <w:r>
-        <w:t>Matlab</w:t>
-      </w:r>
-      <w:proofErr w:type="spellEnd"/>
-      <w:r>
-        <w:t xml:space="preserve"> 2021b running under Windows 10.</w:t>
-      </w:r>
-      <w:r>
-        <w:t xml:space="preserve"> </w:t>
-      </w:r>
-      <w:proofErr w:type="spellStart"/>
-      <w:r>
-        <w:t>RStudio</w:t>
-      </w:r>
-      <w:proofErr w:type="spellEnd"/>
-      <w:r>
-        <w:t xml:space="preserve"> 1.4.1717 with MICE 3.13.0 was used to impute missing data values.</w:t>
+        <w:t>This software has been tested on Matlab 2021b running under Windows 10.</w:t>
+      </w:r>
+      <w:r>
+        <w:t xml:space="preserve"> RStudio 1.4.1717 with MICE 3.13.0 was used to impute missing data values.</w:t>
       </w:r>
     </w:p>
     <w:p>
@@ -109,28 +56,12 @@
         <w:pStyle w:val="Heading2"/>
       </w:pPr>
       <w:r>
-        <w:t xml:space="preserve">Third Party </w:t>
-      </w:r>
-      <w:proofErr w:type="spellStart"/>
-      <w:r>
-        <w:t>Matlab</w:t>
-      </w:r>
-      <w:proofErr w:type="spellEnd"/>
-      <w:r>
-        <w:t xml:space="preserve"> Code</w:t>
-      </w:r>
-    </w:p>
-    <w:p>
-      <w:r>
-        <w:t xml:space="preserve">Table 1 was generated using </w:t>
-      </w:r>
-      <w:proofErr w:type="spellStart"/>
-      <w:r>
-        <w:t>WriteToWordFromMatlab</w:t>
-      </w:r>
-      <w:proofErr w:type="spellEnd"/>
-      <w:r>
-        <w:t xml:space="preserve"> which can be found here: </w:t>
+        <w:t>Third Party Matlab Code</w:t>
+      </w:r>
+    </w:p>
+    <w:p>
+      <w:r>
+        <w:t xml:space="preserve">Table 1 was generated using WriteToWordFromMatlab which can be found here: </w:t>
       </w:r>
       <w:hyperlink r:id="rId6" w:history="1">
         <w:r>
@@ -149,49 +80,7 @@
         <w:rPr>
           <w:highlight w:val="yellow"/>
         </w:rPr>
-        <w:t xml:space="preserve">Cite </w:t>
-      </w:r>
-      <w:proofErr w:type="gramStart"/>
-      <w:r>
-        <w:rPr>
-          <w:highlight w:val="yellow"/>
-        </w:rPr>
-        <w:t>As</w:t>
-      </w:r>
-      <w:proofErr w:type="gramEnd"/>
-      <w:r>
-        <w:rPr>
-          <w:highlight w:val="yellow"/>
-        </w:rPr>
-        <w:t xml:space="preserve">: Andreas </w:t>
-      </w:r>
-      <w:proofErr w:type="spellStart"/>
-      <w:r>
-        <w:rPr>
-          <w:highlight w:val="yellow"/>
-        </w:rPr>
-        <w:t>Karlsson</w:t>
-      </w:r>
-      <w:proofErr w:type="spellEnd"/>
-      <w:r>
-        <w:rPr>
-          <w:highlight w:val="yellow"/>
-        </w:rPr>
-        <w:t xml:space="preserve"> (2022). </w:t>
-      </w:r>
-      <w:proofErr w:type="spellStart"/>
-      <w:r>
-        <w:rPr>
-          <w:highlight w:val="yellow"/>
-        </w:rPr>
-        <w:t>WriteToWordFromMatlab</w:t>
-      </w:r>
-      <w:proofErr w:type="spellEnd"/>
-      <w:r>
-        <w:rPr>
-          <w:highlight w:val="yellow"/>
-        </w:rPr>
-        <w:t xml:space="preserve"> (https://www.mathworks.com/matlabcentral/fileexchange/9112-writetowordfrommatlab), MATLAB Central File Exchange. Retrieved October 17, 2022.</w:t>
+        <w:t>Cite As: Andreas Karlsson (2022). WriteToWordFromMatlab (https://www.mathworks.com/matlabcentral/fileexchange/9112-writetowordfrommatlab), MATLAB Central File Exchange. Retrieved October 17, 2022.</w:t>
       </w:r>
     </w:p>
     <w:p>
@@ -214,13 +103,8 @@
       <w:r>
         <w:t xml:space="preserve">lone or download the </w:t>
       </w:r>
-      <w:proofErr w:type="spellStart"/>
-      <w:r>
-        <w:t>Matlab</w:t>
-      </w:r>
-      <w:proofErr w:type="spellEnd"/>
-      <w:r>
-        <w:t xml:space="preserve"> code </w:t>
+      <w:r>
+        <w:t xml:space="preserve">Matlab code </w:t>
       </w:r>
       <w:r>
         <w:t xml:space="preserve">from </w:t>
@@ -340,25 +224,7 @@
     </w:p>
     <w:p>
       <w:r>
-        <w:t xml:space="preserve">Set the filename on line 13 of </w:t>
-      </w:r>
-      <w:proofErr w:type="spellStart"/>
-      <w:r>
-        <w:t>impute_COVID_</w:t>
-      </w:r>
-      <w:proofErr w:type="gramStart"/>
-      <w:r>
-        <w:t>reduced.r</w:t>
-      </w:r>
-      <w:proofErr w:type="spellEnd"/>
-      <w:proofErr w:type="gramEnd"/>
-      <w:r>
-        <w:t xml:space="preserve"> to </w:t>
-      </w:r>
-      <w:bookmarkStart w:id="0" w:name="_GoBack"/>
-      <w:bookmarkEnd w:id="0"/>
-      <w:r>
-        <w:t>the full path and filename of the input csv file</w:t>
+        <w:t>Set the filename on line 13 of impute_COVID_reduced.r to the full path and filename of the input csv file</w:t>
       </w:r>
       <w:r>
         <w:t xml:space="preserve"> (e.g. C:\</w:t>
@@ -418,86 +284,28 @@
       </w:pPr>
       <w:r>
         <w:lastRenderedPageBreak/>
-        <w:t xml:space="preserve">Run the following in </w:t>
-      </w:r>
-      <w:proofErr w:type="spellStart"/>
-      <w:r>
-        <w:t>Matlab</w:t>
-      </w:r>
-      <w:proofErr w:type="spellEnd"/>
-      <w:r>
-        <w:t>:</w:t>
+        <w:t>Run the following in Matlab:</w:t>
       </w:r>
       <w:r>
         <w:br/>
       </w:r>
-      <w:proofErr w:type="spellStart"/>
       <w:r>
         <w:rPr>
           <w:sz w:val="18"/>
         </w:rPr>
-        <w:t>create_mat_file</w:t>
-      </w:r>
-      <w:proofErr w:type="spellEnd"/>
+        <w:t>create_mat_file(ds, arrayfun(@(x) sprintf('</w:t>
+      </w:r>
       <w:r>
         <w:rPr>
           <w:sz w:val="18"/>
         </w:rPr>
-        <w:t xml:space="preserve">(ds, </w:t>
-      </w:r>
-      <w:proofErr w:type="spellStart"/>
+        <w:t>COVID_reduced_Spring_2022</w:t>
+      </w:r>
       <w:r>
         <w:rPr>
           <w:sz w:val="18"/>
         </w:rPr>
-        <w:t>arrayfun</w:t>
-      </w:r>
-      <w:proofErr w:type="spellEnd"/>
-      <w:r>
-        <w:rPr>
-          <w:sz w:val="18"/>
-        </w:rPr>
-        <w:t xml:space="preserve">(@(x) </w:t>
-      </w:r>
-      <w:proofErr w:type="spellStart"/>
-      <w:r>
-        <w:rPr>
-          <w:sz w:val="18"/>
-        </w:rPr>
-        <w:t>sprintf</w:t>
-      </w:r>
-      <w:proofErr w:type="spellEnd"/>
-      <w:r>
-        <w:rPr>
-          <w:sz w:val="18"/>
-        </w:rPr>
-        <w:t>('</w:t>
-      </w:r>
-      <w:r>
-        <w:rPr>
-          <w:sz w:val="18"/>
-        </w:rPr>
-        <w:t>COVID_reduced_Spring_2022</w:t>
-      </w:r>
-      <w:r>
-        <w:rPr>
-          <w:sz w:val="18"/>
-        </w:rPr>
-        <w:t>_imp%d.csv', x), 1:5, '</w:t>
-      </w:r>
-      <w:proofErr w:type="spellStart"/>
-      <w:r>
-        <w:rPr>
-          <w:sz w:val="18"/>
-        </w:rPr>
-        <w:t>UniformOutput</w:t>
-      </w:r>
-      <w:proofErr w:type="spellEnd"/>
-      <w:r>
-        <w:rPr>
-          <w:sz w:val="18"/>
-        </w:rPr>
-        <w:t>', false), [28 7]*24);</w:t>
+        <w:t>_imp%d.csv', x), 1:5, 'UniformOutput', false), [28 7]*24);</w:t>
       </w:r>
     </w:p>
     <w:p>
@@ -535,23 +343,7 @@
         </w:rPr>
       </w:pPr>
       <w:r>
-        <w:t xml:space="preserve">To run the software, run the script </w:t>
-      </w:r>
-      <w:proofErr w:type="spellStart"/>
-      <w:r>
-        <w:t>sliding_window_update_batch.m</w:t>
-      </w:r>
-      <w:proofErr w:type="spellEnd"/>
-      <w:r>
-        <w:t xml:space="preserve"> in </w:t>
-      </w:r>
-      <w:proofErr w:type="spellStart"/>
-      <w:r>
-        <w:t>Matlab</w:t>
-      </w:r>
-      <w:proofErr w:type="spellEnd"/>
-      <w:r>
-        <w:t>.</w:t>
+        <w:t>To run the software, run the script sliding_window_update_batch.m in Matlab.</w:t>
       </w:r>
       <w:r>
         <w:t xml:space="preserve"> This program loops over the 28-day and 7-day outcome time horizons and the NOCOS, logistic regression, and gradient boosted decision tree classifiers</w:t>
@@ -1049,16 +841,8 @@
               <w:rPr>
                 <w:sz w:val="16"/>
               </w:rPr>
-              <w:t xml:space="preserve">28-day </w:t>
+              <w:t>28-day XGBoost</w:t>
             </w:r>
-            <w:proofErr w:type="spellStart"/>
-            <w:r>
-              <w:rPr>
-                <w:sz w:val="16"/>
-              </w:rPr>
-              <w:t>XGBoost</w:t>
-            </w:r>
-            <w:proofErr w:type="spellEnd"/>
           </w:p>
         </w:tc>
         <w:tc>
@@ -1129,16 +913,8 @@
               <w:rPr>
                 <w:sz w:val="16"/>
               </w:rPr>
-              <w:t xml:space="preserve">-day </w:t>
+              <w:t>-day XGBoost</w:t>
             </w:r>
-            <w:proofErr w:type="spellStart"/>
-            <w:r>
-              <w:rPr>
-                <w:sz w:val="16"/>
-              </w:rPr>
-              <w:t>XGBoost</w:t>
-            </w:r>
-            <w:proofErr w:type="spellEnd"/>
           </w:p>
         </w:tc>
       </w:tr>
@@ -1308,15 +1084,15 @@
     </w:p>
     <w:p>
       <w:r>
-        <w:t xml:space="preserve">In addition to the main results, several other </w:t>
-      </w:r>
-      <w:proofErr w:type="gramStart"/>
-      <w:r>
-        <w:t>analysis</w:t>
-      </w:r>
-      <w:proofErr w:type="gramEnd"/>
-      <w:r>
-        <w:t xml:space="preserve"> were performed by modifying options in the code. </w:t>
+        <w:t>In addition to the main results, several other analys</w:t>
+      </w:r>
+      <w:r>
+        <w:t>e</w:t>
+      </w:r>
+      <w:bookmarkStart w:id="0" w:name="_GoBack"/>
+      <w:bookmarkEnd w:id="0"/>
+      <w:r>
+        <w:t xml:space="preserve">s were performed by modifying options in the code. </w:t>
       </w:r>
     </w:p>
     <w:p>
@@ -1329,15 +1105,7 @@
         <w:spacing w:after="0" w:line="240" w:lineRule="auto"/>
       </w:pPr>
       <w:r>
-        <w:t xml:space="preserve">To replicate Supplemental Table 4, copy any existing figures to another location to prevent them from being overwritten, replace the cell array that is set to {‘LIJ’} with the length 12 cell array of all hospitals that is commented out on line 5 of </w:t>
-      </w:r>
-      <w:proofErr w:type="spellStart"/>
-      <w:r>
-        <w:t>sliding_window_update_batch.m</w:t>
-      </w:r>
-      <w:proofErr w:type="spellEnd"/>
-      <w:r>
-        <w:t>, and rerun the script.</w:t>
+        <w:t>To replicate Supplemental Table 4, copy any existing figures to another location to prevent them from being overwritten, replace the cell array that is set to {‘LIJ’} with the length 12 cell array of all hospitals that is commented out on line 5 of sliding_window_update_batch.m, and rerun the script.</w:t>
       </w:r>
     </w:p>
     <w:p>
@@ -1367,21 +1135,11 @@
       <w:r>
         <w:t xml:space="preserve">set </w:t>
       </w:r>
-      <w:proofErr w:type="spellStart"/>
       <w:r>
         <w:t>plotVariantGenderRaceEth</w:t>
       </w:r>
-      <w:proofErr w:type="spellEnd"/>
-      <w:r>
-        <w:t xml:space="preserve"> to true on line 51 of </w:t>
-      </w:r>
-      <w:proofErr w:type="spellStart"/>
-      <w:r>
-        <w:t>sliding_window_update.m</w:t>
-      </w:r>
-      <w:proofErr w:type="spellEnd"/>
-      <w:r>
-        <w:t>, copy any existing figures to another location to prevent them from being overwritten, and rerun the script.</w:t>
+      <w:r>
+        <w:t xml:space="preserve"> to true on line 51 of sliding_window_update.m, copy any existing figures to another location to prevent them from being overwritten, and rerun the script.</w:t>
       </w:r>
     </w:p>
     <w:p>
@@ -1403,13 +1161,8 @@
         <w:t>was generated from the raw data usin</w:t>
       </w:r>
       <w:r>
-        <w:t>g the function create_table</w:t>
-      </w:r>
-      <w:proofErr w:type="gramStart"/>
-      <w:r>
-        <w:t>1.m.</w:t>
-      </w:r>
-      <w:proofErr w:type="gramEnd"/>
+        <w:t>g the function create_table1.m.</w:t>
+      </w:r>
     </w:p>
     <w:p>
       <w:pPr>
@@ -1461,19 +1214,9 @@
         </w:numPr>
         <w:spacing w:after="0" w:line="240" w:lineRule="auto"/>
       </w:pPr>
-      <w:proofErr w:type="spellStart"/>
-      <w:r>
-        <w:t>minWindowLengths</w:t>
-      </w:r>
-      <w:proofErr w:type="spellEnd"/>
-      <w:r>
-        <w:t xml:space="preserve"> can be changed on line 34 of </w:t>
-      </w:r>
-      <w:proofErr w:type="spellStart"/>
-      <w:r>
-        <w:t>sliding_window_update.m</w:t>
-      </w:r>
-      <w:proofErr w:type="spellEnd"/>
+      <w:r>
+        <w:t>minWindowLengths can be changed on line 34 of sliding_window_update.m</w:t>
+      </w:r>
     </w:p>
     <w:p>
       <w:pPr>
@@ -1485,13 +1228,8 @@
         <w:spacing w:after="0" w:line="240" w:lineRule="auto"/>
       </w:pPr>
       <w:r>
-        <w:t xml:space="preserve">causal can be changed on line 17 of </w:t>
-      </w:r>
-      <w:proofErr w:type="spellStart"/>
-      <w:r>
-        <w:t>sliding_window_update.m</w:t>
-      </w:r>
-      <w:proofErr w:type="spellEnd"/>
+        <w:t>causal can be changed on line 17 of sliding_window_update.m</w:t>
+      </w:r>
     </w:p>
     <w:p>
       <w:pPr>
@@ -1502,19 +1240,9 @@
         </w:numPr>
         <w:spacing w:after="0" w:line="240" w:lineRule="auto"/>
       </w:pPr>
-      <w:proofErr w:type="spellStart"/>
-      <w:r>
-        <w:t>eavgThresh</w:t>
-      </w:r>
-      <w:proofErr w:type="spellEnd"/>
-      <w:r>
-        <w:t xml:space="preserve"> can be changed on line 36 of </w:t>
-      </w:r>
-      <w:proofErr w:type="spellStart"/>
-      <w:r>
-        <w:t>sliding_window_update.m</w:t>
-      </w:r>
-      <w:proofErr w:type="spellEnd"/>
+      <w:r>
+        <w:t>eavgThresh can be changed on line 36 of sliding_window_update.m</w:t>
+      </w:r>
     </w:p>
     <w:p>
       <w:pPr>
@@ -1525,19 +1253,9 @@
         </w:numPr>
         <w:spacing w:after="0" w:line="240" w:lineRule="auto"/>
       </w:pPr>
-      <w:proofErr w:type="spellStart"/>
-      <w:r>
-        <w:t>numImputations</w:t>
-      </w:r>
-      <w:proofErr w:type="spellEnd"/>
-      <w:r>
-        <w:t xml:space="preserve"> can be changed to a constant on line 86 of </w:t>
-      </w:r>
-      <w:proofErr w:type="spellStart"/>
-      <w:r>
-        <w:t>sliding_window_update.m</w:t>
-      </w:r>
-      <w:proofErr w:type="spellEnd"/>
+      <w:r>
+        <w:t>numImputations can be changed to a constant on line 86 of sliding_window_update.m</w:t>
+      </w:r>
     </w:p>
     <w:p>
       <w:pPr>
@@ -1558,15 +1276,7 @@
         <w:t>2</w:t>
       </w:r>
       <w:r>
-        <w:t xml:space="preserve"> of </w:t>
-      </w:r>
-      <w:proofErr w:type="spellStart"/>
-      <w:r>
-        <w:t>sliding_window_update.m</w:t>
-      </w:r>
-      <w:proofErr w:type="spellEnd"/>
-      <w:r>
-        <w:t xml:space="preserve"> to the name of the mat file containing the data. The mat file must contain the following variables:</w:t>
+        <w:t xml:space="preserve"> of sliding_window_update.m to the name of the mat file containing the data. The mat file must contain the following variables:</w:t>
       </w:r>
     </w:p>
     <w:p>
@@ -1577,37 +1287,8 @@
           <w:numId w:val="2"/>
         </w:numPr>
       </w:pPr>
-      <w:proofErr w:type="spellStart"/>
-      <w:r>
-        <w:t>Xmi</w:t>
-      </w:r>
-      <w:proofErr w:type="spellEnd"/>
-      <w:r>
-        <w:t xml:space="preserve">: length </w:t>
-      </w:r>
-      <w:proofErr w:type="spellStart"/>
-      <w:r>
-        <w:t>numImputations</w:t>
-      </w:r>
-      <w:proofErr w:type="spellEnd"/>
-      <w:r>
-        <w:t xml:space="preserve"> cell array of tables where each table is </w:t>
-      </w:r>
-      <w:proofErr w:type="spellStart"/>
-      <w:r>
-        <w:t>numPatients</w:t>
-      </w:r>
-      <w:proofErr w:type="spellEnd"/>
-      <w:r>
-        <w:t xml:space="preserve"> x </w:t>
-      </w:r>
-      <w:proofErr w:type="spellStart"/>
-      <w:r>
-        <w:t>numPredictors</w:t>
-      </w:r>
-      <w:proofErr w:type="spellEnd"/>
-      <w:r>
-        <w:t xml:space="preserve"> and each predictor is numeric. Each table is a different randomly imputed version of the raw data.</w:t>
+      <w:r>
+        <w:t>Xmi: length numImputations cell array of tables where each table is numPatients x numPredictors and each predictor is numeric. Each table is a different randomly imputed version of the raw data.</w:t>
       </w:r>
     </w:p>
     <w:p>
@@ -1618,29 +1299,8 @@
           <w:numId w:val="2"/>
         </w:numPr>
       </w:pPr>
-      <w:proofErr w:type="spellStart"/>
-      <w:r>
-        <w:t>admitDtm</w:t>
-      </w:r>
-      <w:proofErr w:type="spellEnd"/>
-      <w:r>
-        <w:t xml:space="preserve">: length </w:t>
-      </w:r>
-      <w:proofErr w:type="spellStart"/>
-      <w:r>
-        <w:t>numPatients</w:t>
-      </w:r>
-      <w:proofErr w:type="spellEnd"/>
-      <w:r>
-        <w:t xml:space="preserve"> </w:t>
-      </w:r>
-      <w:proofErr w:type="spellStart"/>
-      <w:r>
-        <w:t>datetime</w:t>
-      </w:r>
-      <w:proofErr w:type="spellEnd"/>
-      <w:r>
-        <w:t xml:space="preserve"> array of the time of admission for each patient</w:t>
+      <w:r>
+        <w:t>admitDtm: length numPatients datetime array of the time of admission for each patient</w:t>
       </w:r>
     </w:p>
     <w:p>
@@ -1651,21 +1311,8 @@
           <w:numId w:val="2"/>
         </w:numPr>
       </w:pPr>
-      <w:proofErr w:type="spellStart"/>
-      <w:r>
-        <w:t>cvguid</w:t>
-      </w:r>
-      <w:proofErr w:type="spellEnd"/>
-      <w:r>
-        <w:t xml:space="preserve">: length </w:t>
-      </w:r>
-      <w:proofErr w:type="spellStart"/>
-      <w:r>
-        <w:t>numPatients</w:t>
-      </w:r>
-      <w:proofErr w:type="spellEnd"/>
-      <w:r>
-        <w:t xml:space="preserve"> numeric array of unique identifiers for each patient. This is used to align data for performing the pairwise comparisons.</w:t>
+      <w:r>
+        <w:t>cvguid: length numPatients numeric array of unique identifiers for each patient. This is used to align data for performing the pairwise comparisons.</w:t>
       </w:r>
     </w:p>
     <w:p>
@@ -1676,21 +1323,8 @@
           <w:numId w:val="2"/>
         </w:numPr>
       </w:pPr>
-      <w:proofErr w:type="spellStart"/>
-      <w:r>
-        <w:t>finalHospital</w:t>
-      </w:r>
-      <w:proofErr w:type="spellEnd"/>
-      <w:r>
-        <w:t xml:space="preserve">: length </w:t>
-      </w:r>
-      <w:proofErr w:type="spellStart"/>
-      <w:r>
-        <w:t>numPatients</w:t>
-      </w:r>
-      <w:proofErr w:type="spellEnd"/>
-      <w:r>
-        <w:t xml:space="preserve"> categorical array of the final hospital for each patient. This is used for separating the development cohort and the retrospective validation cohort.</w:t>
+      <w:r>
+        <w:t>finalHospital: length numPatients categorical array of the final hospital for each patient. This is used for separating the development cohort and the retrospective validation cohort.</w:t>
       </w:r>
     </w:p>
     <w:p>
@@ -1702,15 +1336,7 @@
         </w:numPr>
       </w:pPr>
       <w:r>
-        <w:t xml:space="preserve">outcome7 - length </w:t>
-      </w:r>
-      <w:proofErr w:type="spellStart"/>
-      <w:r>
-        <w:t>numPatients</w:t>
-      </w:r>
-      <w:proofErr w:type="spellEnd"/>
-      <w:r>
-        <w:t xml:space="preserve"> numeric array of 0’s and 1’s. 1 indicates 7-day survival and 0 indicates 7-day mortality.</w:t>
+        <w:t>outcome7 - length numPatients numeric array of 0’s and 1’s. 1 indicates 7-day survival and 0 indicates 7-day mortality.</w:t>
       </w:r>
     </w:p>
     <w:p>
@@ -1722,49 +1348,12 @@
         </w:numPr>
       </w:pPr>
       <w:r>
-        <w:t xml:space="preserve">outcome28 - length </w:t>
-      </w:r>
-      <w:proofErr w:type="spellStart"/>
-      <w:r>
-        <w:t>numPatients</w:t>
-      </w:r>
-      <w:proofErr w:type="spellEnd"/>
-      <w:r>
-        <w:t xml:space="preserve"> numeric array of 0’s and 1’s. 1 indicates 28-day survival and 0 indicates 28-day mortality.</w:t>
-      </w:r>
-    </w:p>
-    <w:p>
-      <w:r>
-        <w:t xml:space="preserve">To create </w:t>
-      </w:r>
-      <w:proofErr w:type="spellStart"/>
-      <w:r>
-        <w:t>Xmi</w:t>
-      </w:r>
-      <w:proofErr w:type="spellEnd"/>
-      <w:r>
-        <w:t xml:space="preserve"> from </w:t>
-      </w:r>
-      <w:proofErr w:type="spellStart"/>
-      <w:r>
-        <w:t>unimputed</w:t>
-      </w:r>
-      <w:proofErr w:type="spellEnd"/>
-      <w:r>
-        <w:t xml:space="preserve"> data, run MICE using R-studio. See </w:t>
-      </w:r>
-      <w:proofErr w:type="spellStart"/>
-      <w:r>
-        <w:t>impute_COVID_</w:t>
-      </w:r>
-      <w:proofErr w:type="gramStart"/>
-      <w:r>
-        <w:t>reduced.r</w:t>
-      </w:r>
-      <w:proofErr w:type="spellEnd"/>
-      <w:proofErr w:type="gramEnd"/>
-      <w:r>
-        <w:t xml:space="preserve"> for an example.</w:t>
+        <w:t>outcome28 - length numPatients numeric array of 0’s and 1’s. 1 indicates 28-day survival and 0 indicates 28-day mortality.</w:t>
+      </w:r>
+    </w:p>
+    <w:p>
+      <w:r>
+        <w:t>To create Xmi from unimputed data, run MICE using R-studio. See impute_COVID_reduced.r for an example.</w:t>
       </w:r>
     </w:p>
     <w:p/>
@@ -3167,7 +2756,7 @@
 </file>
 
 <file path=customXml/itemProps1.xml><?xml version="1.0" encoding="utf-8"?>
-<ds:datastoreItem xmlns:ds="http://schemas.openxmlformats.org/officeDocument/2006/customXml" ds:itemID="{F923EC29-8C04-4730-878C-7CF319062D52}">
+<ds:datastoreItem xmlns:ds="http://schemas.openxmlformats.org/officeDocument/2006/customXml" ds:itemID="{B6B813B1-A39D-4E77-85AC-8C99BB66B8E2}">
   <ds:schemaRefs>
     <ds:schemaRef ds:uri="http://schemas.openxmlformats.org/officeDocument/2006/bibliography"/>
   </ds:schemaRefs>

</xml_diff>

<commit_message>
updated readme.docx with the Synapse dataset
</commit_message>
<xml_diff>
--- a/readme.docx
+++ b/readme.docx
@@ -12,7 +12,15 @@
     </w:p>
     <w:p>
       <w:r>
-        <w:t>This software requires Matlab 2020b or above running under Windows 7 or above.</w:t>
+        <w:t xml:space="preserve">This software requires </w:t>
+      </w:r>
+      <w:proofErr w:type="spellStart"/>
+      <w:r>
+        <w:t>Matlab</w:t>
+      </w:r>
+      <w:proofErr w:type="spellEnd"/>
+      <w:r>
+        <w:t xml:space="preserve"> 2020b or above running under Windows 7 or above.</w:t>
       </w:r>
       <w:r>
         <w:t xml:space="preserve"> The </w:t>
@@ -21,10 +29,26 @@
         <w:t>statistics and optimization</w:t>
       </w:r>
       <w:r>
-        <w:t xml:space="preserve"> toolboxes for Matlab are required</w:t>
-      </w:r>
-      <w:r>
-        <w:t xml:space="preserve"> and the Matlab report generator is optional</w:t>
+        <w:t xml:space="preserve"> toolboxes for </w:t>
+      </w:r>
+      <w:proofErr w:type="spellStart"/>
+      <w:r>
+        <w:t>Matlab</w:t>
+      </w:r>
+      <w:proofErr w:type="spellEnd"/>
+      <w:r>
+        <w:t xml:space="preserve"> are required</w:t>
+      </w:r>
+      <w:r>
+        <w:t xml:space="preserve"> and the </w:t>
+      </w:r>
+      <w:proofErr w:type="spellStart"/>
+      <w:r>
+        <w:t>Matlab</w:t>
+      </w:r>
+      <w:proofErr w:type="spellEnd"/>
+      <w:r>
+        <w:t xml:space="preserve"> report generator is optional</w:t>
       </w:r>
       <w:r>
         <w:t>.</w:t>
@@ -32,18 +56,47 @@
     </w:p>
     <w:p>
       <w:r>
-        <w:t>The software should theoretically run in Matlab on Linux or other operating systems except that there may be some hardcoded, Windows-style file separators in the code. It may also run on older versions of Matlab</w:t>
-      </w:r>
+        <w:t xml:space="preserve">The software should theoretically run in </w:t>
+      </w:r>
+      <w:proofErr w:type="spellStart"/>
+      <w:r>
+        <w:t>Matlab</w:t>
+      </w:r>
+      <w:proofErr w:type="spellEnd"/>
+      <w:r>
+        <w:t xml:space="preserve"> on Linux or other operating systems except that there may be some hardcoded, Windows-style file separators in the code. It may also run on older versions of </w:t>
+      </w:r>
+      <w:proofErr w:type="spellStart"/>
+      <w:r>
+        <w:t>Matlab</w:t>
+      </w:r>
+      <w:proofErr w:type="spellEnd"/>
       <w:r>
         <w:t xml:space="preserve"> but has not been tested on them.</w:t>
       </w:r>
     </w:p>
     <w:p>
       <w:r>
-        <w:t>This software has been tested on Matlab 2021b running under Windows 10.</w:t>
-      </w:r>
-      <w:r>
-        <w:t xml:space="preserve"> RStudio 1.4.1717 with MICE 3.13.0 was used to impute missing data values.</w:t>
+        <w:t xml:space="preserve">This software has been tested on </w:t>
+      </w:r>
+      <w:proofErr w:type="spellStart"/>
+      <w:r>
+        <w:t>Matlab</w:t>
+      </w:r>
+      <w:proofErr w:type="spellEnd"/>
+      <w:r>
+        <w:t xml:space="preserve"> 2021b running under Windows 10.</w:t>
+      </w:r>
+      <w:r>
+        <w:t xml:space="preserve"> </w:t>
+      </w:r>
+      <w:proofErr w:type="spellStart"/>
+      <w:r>
+        <w:t>RStudio</w:t>
+      </w:r>
+      <w:proofErr w:type="spellEnd"/>
+      <w:r>
+        <w:t xml:space="preserve"> 1.4.1717 with MICE 3.13.0 was used to impute missing data values.</w:t>
       </w:r>
     </w:p>
     <w:p>
@@ -53,93 +106,144 @@
     </w:p>
     <w:p>
       <w:pPr>
-        <w:pStyle w:val="Heading2"/>
-      </w:pPr>
-      <w:r>
-        <w:t>Third Party Matlab Code</w:t>
-      </w:r>
-    </w:p>
-    <w:p>
-      <w:r>
-        <w:t xml:space="preserve">Table 1 was generated using WriteToWordFromMatlab which can be found here: </w:t>
+        <w:pStyle w:val="Heading1"/>
+      </w:pPr>
+      <w:r>
+        <w:t>Installation Guide</w:t>
+      </w:r>
+    </w:p>
+    <w:p>
+      <w:pPr>
+        <w:rPr>
+          <w:rFonts w:ascii="Lato" w:hAnsi="Lato"/>
+          <w:color w:val="666666"/>
+        </w:rPr>
+      </w:pPr>
+      <w:r>
+        <w:t>Unzip the zip file containing the code and obtain the data from</w:t>
+      </w:r>
+      <w:r>
+        <w:t xml:space="preserve"> </w:t>
+      </w:r>
+      <w:r>
+        <w:t xml:space="preserve">the </w:t>
+      </w:r>
+      <w:r>
+        <w:t>Synapse</w:t>
+      </w:r>
+      <w:r>
+        <w:t xml:space="preserve"> </w:t>
       </w:r>
       <w:hyperlink r:id="rId6" w:history="1">
         <w:r>
           <w:rPr>
-            <w:rStyle w:val="Hyperlink"/>
+            <w:rFonts w:ascii="Lato" w:hAnsi="Lato"/>
+            <w:color w:val="666666"/>
           </w:rPr>
-          <w:t>https://www.mathworks.com/matlabcentral/fileexchange/9112-writetowordfrommatlab?focused=6980361&amp;tab=function</w:t>
+          <w:t xml:space="preserve">dataset at </w:t>
         </w:r>
       </w:hyperlink>
       <w:r>
-        <w:t xml:space="preserve">. </w:t>
-      </w:r>
-    </w:p>
-    <w:p>
-      <w:r>
-        <w:rPr>
-          <w:highlight w:val="yellow"/>
-        </w:rPr>
-        <w:t>Cite As: Andreas Karlsson (2022). WriteToWordFromMatlab (https://www.mathworks.com/matlabcentral/fileexchange/9112-writetowordfrommatlab), MATLAB Central File Exchange. Retrieved October 17, 2022.</w:t>
-      </w:r>
-    </w:p>
-    <w:p>
-      <w:pPr>
-        <w:pStyle w:val="Heading1"/>
-      </w:pPr>
-      <w:r>
-        <w:t>Installation Guide</w:t>
-      </w:r>
-    </w:p>
-    <w:p>
-      <w:r>
-        <w:t>If the code and data were provided as a zip file, unzip the code and data into a folder.</w:t>
-      </w:r>
-    </w:p>
-    <w:p>
-      <w:r>
-        <w:t>Otherwise, c</w:t>
-      </w:r>
-      <w:r>
-        <w:t xml:space="preserve">lone or download the </w:t>
-      </w:r>
-      <w:r>
-        <w:t xml:space="preserve">Matlab code </w:t>
-      </w:r>
-      <w:r>
-        <w:t xml:space="preserve">from </w:t>
+        <w:t xml:space="preserve"> </w:t>
       </w:r>
       <w:hyperlink r:id="rId7" w:history="1">
         <w:r>
           <w:rPr>
             <w:rStyle w:val="Hyperlink"/>
+            <w:rFonts w:ascii="Lato" w:hAnsi="Lato"/>
           </w:rPr>
-          <w:t>https://github.com/tlevy-nds/CPMupdate.git</w:t>
+          <w:t>https://doi.org/10.7303/syn39</w:t>
         </w:r>
-      </w:hyperlink>
-      <w:r>
-        <w:t xml:space="preserve"> and </w:t>
-      </w:r>
-      <w:r>
-        <w:rPr>
-          <w:highlight w:val="yellow"/>
-        </w:rPr>
-        <w:t xml:space="preserve">contact </w:t>
-      </w:r>
-      <w:hyperlink r:id="rId8" w:history="1">
         <w:r>
           <w:rPr>
             <w:rStyle w:val="Hyperlink"/>
-            <w:highlight w:val="yellow"/>
+            <w:rFonts w:ascii="Lato" w:hAnsi="Lato"/>
           </w:rPr>
-          <w:t>tzanos@northwell.edu</w:t>
+          <w:t>7</w:t>
+        </w:r>
+        <w:r>
+          <w:rPr>
+            <w:rStyle w:val="Hyperlink"/>
+            <w:rFonts w:ascii="Lato" w:hAnsi="Lato"/>
+          </w:rPr>
+          <w:t>92658.1</w:t>
         </w:r>
       </w:hyperlink>
-      <w:r>
-        <w:rPr>
-          <w:highlight w:val="yellow"/>
-        </w:rPr>
-        <w:t xml:space="preserve"> to request the data</w:t>
+      <w:bookmarkStart w:id="0" w:name="_GoBack"/>
+      <w:bookmarkEnd w:id="0"/>
+    </w:p>
+    <w:p>
+      <w:r>
+        <w:t>There is no other installation for this software.</w:t>
+      </w:r>
+    </w:p>
+    <w:p>
+      <w:pPr>
+        <w:pStyle w:val="Heading1"/>
+      </w:pPr>
+      <w:r>
+        <w:t>Demo</w:t>
+      </w:r>
+    </w:p>
+    <w:p>
+      <w:pPr>
+        <w:pStyle w:val="Heading2"/>
+      </w:pPr>
+      <w:r>
+        <w:t>Multiple Imputation</w:t>
+      </w:r>
+    </w:p>
+    <w:p>
+      <w:r>
+        <w:t xml:space="preserve">This step takes the raw data, </w:t>
+      </w:r>
+      <w:r>
+        <w:t>COVID_reduced_Spring_2022</w:t>
+      </w:r>
+      <w:r>
+        <w:t>.csv</w:t>
+      </w:r>
+      <w:r>
+        <w:t xml:space="preserve">, as input and produces imputed datasets: </w:t>
+      </w:r>
+      <w:r>
+        <w:t>COVID_reduced_Spring_2022</w:t>
+      </w:r>
+      <w:r>
+        <w:t>_imp1</w:t>
+      </w:r>
+      <w:r>
+        <w:t>.csv</w:t>
+      </w:r>
+      <w:r>
+        <w:t xml:space="preserve">, </w:t>
+      </w:r>
+      <w:r>
+        <w:t>COVID_reduced_Spring_2022</w:t>
+      </w:r>
+      <w:r>
+        <w:t>_imp</w:t>
+      </w:r>
+      <w:r>
+        <w:t>2</w:t>
+      </w:r>
+      <w:r>
+        <w:t>.csv</w:t>
+      </w:r>
+      <w:r>
+        <w:t xml:space="preserve">, …, </w:t>
+      </w:r>
+      <w:r>
+        <w:t>COVID_reduced_Spring_2022</w:t>
+      </w:r>
+      <w:r>
+        <w:t>_imp</w:t>
+      </w:r>
+      <w:r>
+        <w:t>M</w:t>
+      </w:r>
+      <w:r>
+        <w:t>.csv</w:t>
       </w:r>
       <w:r>
         <w:t>.</w:t>
@@ -147,15 +251,56 @@
     </w:p>
     <w:p>
       <w:r>
-        <w:t>There is no other installation for this software.</w:t>
-      </w:r>
-    </w:p>
-    <w:p>
-      <w:pPr>
-        <w:pStyle w:val="Heading1"/>
-      </w:pPr>
-      <w:r>
-        <w:t>Demo</w:t>
+        <w:t xml:space="preserve">Set the filename on line 13 of </w:t>
+      </w:r>
+      <w:proofErr w:type="spellStart"/>
+      <w:r>
+        <w:t>impute_COVID_</w:t>
+      </w:r>
+      <w:proofErr w:type="gramStart"/>
+      <w:r>
+        <w:t>reduced.r</w:t>
+      </w:r>
+      <w:proofErr w:type="spellEnd"/>
+      <w:proofErr w:type="gramEnd"/>
+      <w:r>
+        <w:t xml:space="preserve"> to the full path and filename of the input csv file</w:t>
+      </w:r>
+      <w:r>
+        <w:t xml:space="preserve"> (e.g. C:\</w:t>
+      </w:r>
+      <w:r>
+        <w:t>COVID_reduced_</w:t>
+      </w:r>
+      <w:r>
+        <w:t>Spring</w:t>
+      </w:r>
+      <w:r>
+        <w:t>_2022.csv</w:t>
+      </w:r>
+      <w:r>
+        <w:t>)</w:t>
+      </w:r>
+      <w:r>
+        <w:t xml:space="preserve">. </w:t>
+      </w:r>
+      <w:r>
+        <w:t xml:space="preserve">Also specify the full path and filename of the imputed output files on line 121. </w:t>
+      </w:r>
+      <w:r>
+        <w:t>Specify the categorical variables on line 26, the vitals on line 32, and the labs on line 33. Also set the exclude list on line 55. Then run the file within R-studio.</w:t>
+      </w:r>
+      <w:r>
+        <w:t xml:space="preserve"> Then open each of the output files and shift the header row </w:t>
+      </w:r>
+      <w:r>
+        <w:t xml:space="preserve">to the right one column and </w:t>
+      </w:r>
+      <w:r>
+        <w:t>delete</w:t>
+      </w:r>
+      <w:r>
+        <w:t xml:space="preserve"> the first column.</w:t>
       </w:r>
     </w:p>
     <w:p>
@@ -163,217 +308,186 @@
         <w:pStyle w:val="Heading2"/>
       </w:pPr>
       <w:r>
-        <w:t>Multiple Imputation</w:t>
-      </w:r>
-    </w:p>
-    <w:p>
-      <w:r>
-        <w:t xml:space="preserve">This step takes the raw data, </w:t>
-      </w:r>
-      <w:r>
+        <w:t>Creating the mat file</w:t>
+      </w:r>
+    </w:p>
+    <w:p>
+      <w:r>
+        <w:t>This step takes the raw data and the imputed datasets and produces a mat file that is formatted for the simulation.</w:t>
+      </w:r>
+    </w:p>
+    <w:p>
+      <w:pPr>
+        <w:rPr>
+          <w:sz w:val="18"/>
+        </w:rPr>
+      </w:pPr>
+      <w:r>
+        <w:t xml:space="preserve">Run the following in </w:t>
+      </w:r>
+      <w:proofErr w:type="spellStart"/>
+      <w:r>
+        <w:t>Matlab</w:t>
+      </w:r>
+      <w:proofErr w:type="spellEnd"/>
+      <w:r>
+        <w:t>:</w:t>
+      </w:r>
+      <w:r>
+        <w:br/>
+      </w:r>
+      <w:proofErr w:type="spellStart"/>
+      <w:r>
+        <w:rPr>
+          <w:sz w:val="18"/>
+        </w:rPr>
+        <w:t>create_mat_file</w:t>
+      </w:r>
+      <w:proofErr w:type="spellEnd"/>
+      <w:r>
+        <w:rPr>
+          <w:sz w:val="18"/>
+        </w:rPr>
+        <w:t xml:space="preserve">(ds, </w:t>
+      </w:r>
+      <w:proofErr w:type="spellStart"/>
+      <w:r>
+        <w:rPr>
+          <w:sz w:val="18"/>
+        </w:rPr>
+        <w:t>arrayfun</w:t>
+      </w:r>
+      <w:proofErr w:type="spellEnd"/>
+      <w:r>
+        <w:rPr>
+          <w:sz w:val="18"/>
+        </w:rPr>
+        <w:t xml:space="preserve">(@(x) </w:t>
+      </w:r>
+      <w:proofErr w:type="spellStart"/>
+      <w:r>
+        <w:rPr>
+          <w:sz w:val="18"/>
+        </w:rPr>
+        <w:t>sprintf</w:t>
+      </w:r>
+      <w:proofErr w:type="spellEnd"/>
+      <w:r>
+        <w:rPr>
+          <w:sz w:val="18"/>
+        </w:rPr>
+        <w:t>('</w:t>
+      </w:r>
+      <w:r>
+        <w:rPr>
+          <w:sz w:val="18"/>
+        </w:rPr>
         <w:t>COVID_reduced_Spring_2022</w:t>
       </w:r>
       <w:r>
-        <w:t>.csv</w:t>
-      </w:r>
-      <w:r>
-        <w:t xml:space="preserve">, as input and produces imputed datasets: </w:t>
-      </w:r>
-      <w:r>
-        <w:t>COVID_reduced_Spring_2022</w:t>
-      </w:r>
-      <w:r>
-        <w:t>_imp1</w:t>
-      </w:r>
-      <w:r>
-        <w:t>.csv</w:t>
-      </w:r>
-      <w:r>
-        <w:t xml:space="preserve">, </w:t>
-      </w:r>
-      <w:r>
-        <w:t>COVID_reduced_Spring_2022</w:t>
-      </w:r>
-      <w:r>
-        <w:t>_imp</w:t>
-      </w:r>
-      <w:r>
-        <w:t>2</w:t>
-      </w:r>
-      <w:r>
-        <w:t>.csv</w:t>
-      </w:r>
-      <w:r>
-        <w:t xml:space="preserve">, …, </w:t>
-      </w:r>
-      <w:r>
-        <w:t>COVID_reduced_Spring_2022</w:t>
-      </w:r>
-      <w:r>
-        <w:t>_imp</w:t>
-      </w:r>
-      <w:r>
-        <w:t>M</w:t>
-      </w:r>
-      <w:r>
-        <w:t>.csv</w:t>
-      </w:r>
+        <w:rPr>
+          <w:sz w:val="18"/>
+        </w:rPr>
+        <w:t>_imp%d.csv', x), 1:5, '</w:t>
+      </w:r>
+      <w:proofErr w:type="spellStart"/>
+      <w:r>
+        <w:rPr>
+          <w:sz w:val="18"/>
+        </w:rPr>
+        <w:t>UniformOutput</w:t>
+      </w:r>
+      <w:proofErr w:type="spellEnd"/>
+      <w:r>
+        <w:rPr>
+          <w:sz w:val="18"/>
+        </w:rPr>
+        <w:t>', false), [28 7]*24);</w:t>
+      </w:r>
+    </w:p>
+    <w:p>
+      <w:r>
+        <w:t>This will create X_May_2022.mat.</w:t>
+      </w:r>
+      <w:r>
+        <w:t xml:space="preserve"> Change the </w:t>
+      </w:r>
+      <w:r>
+        <w:t xml:space="preserve">output </w:t>
+      </w:r>
+      <w:r>
+        <w:t xml:space="preserve">filename on line </w:t>
+      </w:r>
+      <w:r>
+        <w:t>111</w:t>
+      </w:r>
+      <w:r>
+        <w:t xml:space="preserve"> if desired.</w:t>
+      </w:r>
+    </w:p>
+    <w:p>
+      <w:pPr>
+        <w:pStyle w:val="Heading2"/>
+      </w:pPr>
+      <w:r>
+        <w:t>Main results</w:t>
+      </w:r>
+    </w:p>
+    <w:p>
+      <w:pPr>
+        <w:rPr>
+          <w:noProof/>
+        </w:rPr>
+      </w:pPr>
+      <w:r>
+        <w:t xml:space="preserve">To run the software, run the script </w:t>
+      </w:r>
+      <w:proofErr w:type="spellStart"/>
+      <w:r>
+        <w:t>sliding_window_update_batch.m</w:t>
+      </w:r>
+      <w:proofErr w:type="spellEnd"/>
+      <w:r>
+        <w:t xml:space="preserve"> in </w:t>
+      </w:r>
+      <w:proofErr w:type="spellStart"/>
+      <w:r>
+        <w:t>Matlab</w:t>
+      </w:r>
+      <w:proofErr w:type="spellEnd"/>
       <w:r>
         <w:t>.</w:t>
       </w:r>
-    </w:p>
-    <w:p>
-      <w:r>
-        <w:t>Set the filename on line 13 of impute_COVID_reduced.r to the full path and filename of the input csv file</w:t>
-      </w:r>
-      <w:r>
-        <w:t xml:space="preserve"> (e.g. C:\</w:t>
-      </w:r>
-      <w:r>
-        <w:t>COVID_reduced_</w:t>
-      </w:r>
-      <w:r>
-        <w:t>Spring</w:t>
-      </w:r>
-      <w:r>
-        <w:t>_2022.csv</w:t>
-      </w:r>
-      <w:r>
-        <w:t>)</w:t>
-      </w:r>
-      <w:r>
-        <w:t xml:space="preserve">. </w:t>
-      </w:r>
-      <w:r>
-        <w:t xml:space="preserve">Also specify the full path and filename of the imputed output files on line 121. </w:t>
-      </w:r>
-      <w:r>
-        <w:t>Specify the categorical variables on line 26, the vitals on line 32, and the labs on line 33. Also set the exclude list on line 55. Then run the file within R-studio.</w:t>
-      </w:r>
-      <w:r>
-        <w:t xml:space="preserve"> Then open each of the output files and shift the header row </w:t>
-      </w:r>
-      <w:r>
-        <w:t xml:space="preserve">to the right one column and </w:t>
-      </w:r>
-      <w:r>
-        <w:t>delete</w:t>
-      </w:r>
-      <w:r>
-        <w:t xml:space="preserve"> the first column.</w:t>
-      </w:r>
-    </w:p>
-    <w:p>
-      <w:pPr>
-        <w:pStyle w:val="Heading2"/>
-      </w:pPr>
-      <w:r>
-        <w:t>Creating the mat file</w:t>
-      </w:r>
-    </w:p>
-    <w:p>
-      <w:r>
-        <w:t>This step takes the raw data and the imputed datasets and produces a mat file that is formatted for the simulation.</w:t>
-      </w:r>
-    </w:p>
-    <w:p>
-      <w:pPr>
-        <w:rPr>
-          <w:sz w:val="18"/>
-        </w:rPr>
-      </w:pPr>
-      <w:r>
+      <w:r>
+        <w:t xml:space="preserve"> This program loops over the 28-day and 7-day outcome time horizons and the NOCOS, logistic regression, and gradient boosted decision tree classifiers</w:t>
+      </w:r>
+      <w:r>
+        <w:t>.</w:t>
+      </w:r>
+      <w:r>
+        <w:t xml:space="preserve"> </w:t>
+      </w:r>
+      <w:r>
+        <w:t>The random number generator is set to default at each iteration to ensure consistency of the results.</w:t>
+      </w:r>
+      <w:r>
+        <w:rPr>
+          <w:noProof/>
+        </w:rPr>
+        <w:t xml:space="preserve"> </w:t>
+      </w:r>
+    </w:p>
+    <w:p>
+      <w:pPr>
+        <w:rPr>
+          <w:noProof/>
+        </w:rPr>
+      </w:pPr>
+      <w:r>
+        <w:rPr>
+          <w:noProof/>
+        </w:rPr>
         <w:lastRenderedPageBreak/>
-        <w:t>Run the following in Matlab:</w:t>
-      </w:r>
-      <w:r>
-        <w:br/>
-      </w:r>
-      <w:r>
-        <w:rPr>
-          <w:sz w:val="18"/>
-        </w:rPr>
-        <w:t>create_mat_file(ds, arrayfun(@(x) sprintf('</w:t>
-      </w:r>
-      <w:r>
-        <w:rPr>
-          <w:sz w:val="18"/>
-        </w:rPr>
-        <w:t>COVID_reduced_Spring_2022</w:t>
-      </w:r>
-      <w:r>
-        <w:rPr>
-          <w:sz w:val="18"/>
-        </w:rPr>
-        <w:t>_imp%d.csv', x), 1:5, 'UniformOutput', false), [28 7]*24);</w:t>
-      </w:r>
-    </w:p>
-    <w:p>
-      <w:r>
-        <w:t>This will create X_May_2022.mat.</w:t>
-      </w:r>
-      <w:r>
-        <w:t xml:space="preserve"> Change the </w:t>
-      </w:r>
-      <w:r>
-        <w:t xml:space="preserve">output </w:t>
-      </w:r>
-      <w:r>
-        <w:t xml:space="preserve">filename on line </w:t>
-      </w:r>
-      <w:r>
-        <w:t>111</w:t>
-      </w:r>
-      <w:r>
-        <w:t xml:space="preserve"> if desired.</w:t>
-      </w:r>
-    </w:p>
-    <w:p>
-      <w:pPr>
-        <w:pStyle w:val="Heading2"/>
-      </w:pPr>
-      <w:r>
-        <w:t>Main results</w:t>
-      </w:r>
-    </w:p>
-    <w:p>
-      <w:pPr>
-        <w:rPr>
-          <w:noProof/>
-        </w:rPr>
-      </w:pPr>
-      <w:r>
-        <w:t>To run the software, run the script sliding_window_update_batch.m in Matlab.</w:t>
-      </w:r>
-      <w:r>
-        <w:t xml:space="preserve"> This program loops over the 28-day and 7-day outcome time horizons and the NOCOS, logistic regression, and gradient boosted decision tree classifiers</w:t>
-      </w:r>
-      <w:r>
-        <w:t>.</w:t>
-      </w:r>
-      <w:r>
-        <w:t xml:space="preserve"> </w:t>
-      </w:r>
-      <w:r>
-        <w:t>The random number generator is set to default at each iteration to ensure consistency of the results.</w:t>
-      </w:r>
-      <w:r>
-        <w:rPr>
-          <w:noProof/>
-        </w:rPr>
-        <w:t xml:space="preserve"> </w:t>
-      </w:r>
-    </w:p>
-    <w:p>
-      <w:pPr>
-        <w:rPr>
-          <w:noProof/>
-        </w:rPr>
-      </w:pPr>
-      <w:r>
-        <w:rPr>
-          <w:noProof/>
-        </w:rPr>
         <w:t>The output is a set of figures in the figs folder. The figures are organized into the subfolders 7day and 28 day, and inside each folder is a nocos, LR, and xgboost folder. If generateReport is set to true on line 25 of sliding_window_update.m and there is a Matlab Report Generator license, then a PowerPoint file containing the figures is also created.</w:t>
       </w:r>
     </w:p>
@@ -666,7 +780,7 @@
                     </pic:cNvPicPr>
                   </pic:nvPicPr>
                   <pic:blipFill rotWithShape="1">
-                    <a:blip r:embed="rId9">
+                    <a:blip r:embed="rId8">
                       <a:extLst>
                         <a:ext uri="{28A0092B-C50C-407E-A947-70E740481C1C}">
                           <a14:useLocalDpi xmlns:a14="http://schemas.microsoft.com/office/drawing/2010/main" val="0"/>
@@ -722,7 +836,7 @@
                     </pic:cNvPicPr>
                   </pic:nvPicPr>
                   <pic:blipFill rotWithShape="1">
-                    <a:blip r:embed="rId9">
+                    <a:blip r:embed="rId8">
                       <a:extLst>
                         <a:ext uri="{28A0092B-C50C-407E-A947-70E740481C1C}">
                           <a14:useLocalDpi xmlns:a14="http://schemas.microsoft.com/office/drawing/2010/main" val="0"/>
@@ -841,8 +955,16 @@
               <w:rPr>
                 <w:sz w:val="16"/>
               </w:rPr>
-              <w:t>28-day XGBoost</w:t>
+              <w:t xml:space="preserve">28-day </w:t>
             </w:r>
+            <w:proofErr w:type="spellStart"/>
+            <w:r>
+              <w:rPr>
+                <w:sz w:val="16"/>
+              </w:rPr>
+              <w:t>XGBoost</w:t>
+            </w:r>
+            <w:proofErr w:type="spellEnd"/>
           </w:p>
         </w:tc>
         <w:tc>
@@ -913,8 +1035,16 @@
               <w:rPr>
                 <w:sz w:val="16"/>
               </w:rPr>
-              <w:t>-day XGBoost</w:t>
+              <w:t xml:space="preserve">-day </w:t>
             </w:r>
+            <w:proofErr w:type="spellStart"/>
+            <w:r>
+              <w:rPr>
+                <w:sz w:val="16"/>
+              </w:rPr>
+              <w:t>XGBoost</w:t>
+            </w:r>
+            <w:proofErr w:type="spellEnd"/>
           </w:p>
         </w:tc>
       </w:tr>
@@ -1078,7 +1208,6 @@
         <w:rPr>
           <w:rFonts w:eastAsia="Times New Roman"/>
         </w:rPr>
-        <w:lastRenderedPageBreak/>
         <w:t>Additional Results</w:t>
       </w:r>
     </w:p>
@@ -1089,8 +1218,6 @@
       <w:r>
         <w:t>e</w:t>
       </w:r>
-      <w:bookmarkStart w:id="0" w:name="_GoBack"/>
-      <w:bookmarkEnd w:id="0"/>
       <w:r>
         <w:t xml:space="preserve">s were performed by modifying options in the code. </w:t>
       </w:r>
@@ -1105,7 +1232,15 @@
         <w:spacing w:after="0" w:line="240" w:lineRule="auto"/>
       </w:pPr>
       <w:r>
-        <w:t>To replicate Supplemental Table 4, copy any existing figures to another location to prevent them from being overwritten, replace the cell array that is set to {‘LIJ’} with the length 12 cell array of all hospitals that is commented out on line 5 of sliding_window_update_batch.m, and rerun the script.</w:t>
+        <w:t xml:space="preserve">To replicate Supplemental Table 4, copy any existing figures to another location to prevent them from being overwritten, replace the cell array that is set to {‘LIJ’} with the length 12 cell array of all hospitals that is commented out on line 5 of </w:t>
+      </w:r>
+      <w:proofErr w:type="spellStart"/>
+      <w:r>
+        <w:t>sliding_window_update_batch.m</w:t>
+      </w:r>
+      <w:proofErr w:type="spellEnd"/>
+      <w:r>
+        <w:t>, and rerun the script.</w:t>
       </w:r>
     </w:p>
     <w:p>
@@ -1135,11 +1270,21 @@
       <w:r>
         <w:t xml:space="preserve">set </w:t>
       </w:r>
+      <w:proofErr w:type="spellStart"/>
       <w:r>
         <w:t>plotVariantGenderRaceEth</w:t>
       </w:r>
-      <w:r>
-        <w:t xml:space="preserve"> to true on line 51 of sliding_window_update.m, copy any existing figures to another location to prevent them from being overwritten, and rerun the script.</w:t>
+      <w:proofErr w:type="spellEnd"/>
+      <w:r>
+        <w:t xml:space="preserve"> to true on line 51 of </w:t>
+      </w:r>
+      <w:proofErr w:type="spellStart"/>
+      <w:r>
+        <w:t>sliding_window_update.m</w:t>
+      </w:r>
+      <w:proofErr w:type="spellEnd"/>
+      <w:r>
+        <w:t>, copy any existing figures to another location to prevent them from being overwritten, and rerun the script.</w:t>
       </w:r>
     </w:p>
     <w:p>
@@ -1152,16 +1297,10 @@
         <w:spacing w:after="0" w:line="240" w:lineRule="auto"/>
       </w:pPr>
       <w:r>
-        <w:t xml:space="preserve">Table 1 can be deduced manually from the data. </w:t>
-      </w:r>
-      <w:r>
-        <w:t xml:space="preserve">For the manuscript, Table 1 </w:t>
-      </w:r>
-      <w:r>
-        <w:t>was generated from the raw data usin</w:t>
-      </w:r>
-      <w:r>
-        <w:t>g the function create_table1.m.</w:t>
+        <w:t xml:space="preserve">Table 1 can be </w:t>
+      </w:r>
+      <w:r>
+        <w:t>deduced manually from the data.</w:t>
       </w:r>
     </w:p>
     <w:p>
@@ -1174,6 +1313,7 @@
         <w:spacing w:after="0" w:line="240" w:lineRule="auto"/>
       </w:pPr>
       <w:r>
+        <w:lastRenderedPageBreak/>
         <w:t>Figure 1</w:t>
       </w:r>
       <w:r>
@@ -1214,9 +1354,19 @@
         </w:numPr>
         <w:spacing w:after="0" w:line="240" w:lineRule="auto"/>
       </w:pPr>
-      <w:r>
-        <w:t>minWindowLengths can be changed on line 34 of sliding_window_update.m</w:t>
-      </w:r>
+      <w:proofErr w:type="spellStart"/>
+      <w:r>
+        <w:t>minWindowLengths</w:t>
+      </w:r>
+      <w:proofErr w:type="spellEnd"/>
+      <w:r>
+        <w:t xml:space="preserve"> can be changed on line 34 of </w:t>
+      </w:r>
+      <w:proofErr w:type="spellStart"/>
+      <w:r>
+        <w:t>sliding_window_update.m</w:t>
+      </w:r>
+      <w:proofErr w:type="spellEnd"/>
     </w:p>
     <w:p>
       <w:pPr>
@@ -1228,8 +1378,13 @@
         <w:spacing w:after="0" w:line="240" w:lineRule="auto"/>
       </w:pPr>
       <w:r>
-        <w:t>causal can be changed on line 17 of sliding_window_update.m</w:t>
-      </w:r>
+        <w:t xml:space="preserve">causal can be changed on line 17 of </w:t>
+      </w:r>
+      <w:proofErr w:type="spellStart"/>
+      <w:r>
+        <w:t>sliding_window_update.m</w:t>
+      </w:r>
+      <w:proofErr w:type="spellEnd"/>
     </w:p>
     <w:p>
       <w:pPr>
@@ -1240,9 +1395,19 @@
         </w:numPr>
         <w:spacing w:after="0" w:line="240" w:lineRule="auto"/>
       </w:pPr>
-      <w:r>
-        <w:t>eavgThresh can be changed on line 36 of sliding_window_update.m</w:t>
-      </w:r>
+      <w:proofErr w:type="spellStart"/>
+      <w:r>
+        <w:t>eavgThresh</w:t>
+      </w:r>
+      <w:proofErr w:type="spellEnd"/>
+      <w:r>
+        <w:t xml:space="preserve"> can be changed on line 36 of </w:t>
+      </w:r>
+      <w:proofErr w:type="spellStart"/>
+      <w:r>
+        <w:t>sliding_window_update.m</w:t>
+      </w:r>
+      <w:proofErr w:type="spellEnd"/>
     </w:p>
     <w:p>
       <w:pPr>
@@ -1253,9 +1418,19 @@
         </w:numPr>
         <w:spacing w:after="0" w:line="240" w:lineRule="auto"/>
       </w:pPr>
-      <w:r>
-        <w:t>numImputations can be changed to a constant on line 86 of sliding_window_update.m</w:t>
-      </w:r>
+      <w:proofErr w:type="spellStart"/>
+      <w:r>
+        <w:t>numImputations</w:t>
+      </w:r>
+      <w:proofErr w:type="spellEnd"/>
+      <w:r>
+        <w:t xml:space="preserve"> can be changed to a constant on line 86 of </w:t>
+      </w:r>
+      <w:proofErr w:type="spellStart"/>
+      <w:r>
+        <w:t>sliding_window_update.m</w:t>
+      </w:r>
+      <w:proofErr w:type="spellEnd"/>
     </w:p>
     <w:p>
       <w:pPr>
@@ -1276,7 +1451,15 @@
         <w:t>2</w:t>
       </w:r>
       <w:r>
-        <w:t xml:space="preserve"> of sliding_window_update.m to the name of the mat file containing the data. The mat file must contain the following variables:</w:t>
+        <w:t xml:space="preserve"> of </w:t>
+      </w:r>
+      <w:proofErr w:type="spellStart"/>
+      <w:r>
+        <w:t>sliding_window_update.m</w:t>
+      </w:r>
+      <w:proofErr w:type="spellEnd"/>
+      <w:r>
+        <w:t xml:space="preserve"> to the name of the mat file containing the data. The mat file must contain the following variables:</w:t>
       </w:r>
     </w:p>
     <w:p>
@@ -1287,8 +1470,37 @@
           <w:numId w:val="2"/>
         </w:numPr>
       </w:pPr>
-      <w:r>
-        <w:t>Xmi: length numImputations cell array of tables where each table is numPatients x numPredictors and each predictor is numeric. Each table is a different randomly imputed version of the raw data.</w:t>
+      <w:proofErr w:type="spellStart"/>
+      <w:r>
+        <w:t>Xmi</w:t>
+      </w:r>
+      <w:proofErr w:type="spellEnd"/>
+      <w:r>
+        <w:t xml:space="preserve">: length </w:t>
+      </w:r>
+      <w:proofErr w:type="spellStart"/>
+      <w:r>
+        <w:t>numImputations</w:t>
+      </w:r>
+      <w:proofErr w:type="spellEnd"/>
+      <w:r>
+        <w:t xml:space="preserve"> cell array of tables where each table is </w:t>
+      </w:r>
+      <w:proofErr w:type="spellStart"/>
+      <w:r>
+        <w:t>numPatients</w:t>
+      </w:r>
+      <w:proofErr w:type="spellEnd"/>
+      <w:r>
+        <w:t xml:space="preserve"> x </w:t>
+      </w:r>
+      <w:proofErr w:type="spellStart"/>
+      <w:r>
+        <w:t>numPredictors</w:t>
+      </w:r>
+      <w:proofErr w:type="spellEnd"/>
+      <w:r>
+        <w:t xml:space="preserve"> and each predictor is numeric. Each table is a different randomly imputed version of the raw data.</w:t>
       </w:r>
     </w:p>
     <w:p>
@@ -1299,8 +1511,29 @@
           <w:numId w:val="2"/>
         </w:numPr>
       </w:pPr>
-      <w:r>
-        <w:t>admitDtm: length numPatients datetime array of the time of admission for each patient</w:t>
+      <w:proofErr w:type="spellStart"/>
+      <w:r>
+        <w:t>admitDtm</w:t>
+      </w:r>
+      <w:proofErr w:type="spellEnd"/>
+      <w:r>
+        <w:t xml:space="preserve">: length </w:t>
+      </w:r>
+      <w:proofErr w:type="spellStart"/>
+      <w:r>
+        <w:t>numPatients</w:t>
+      </w:r>
+      <w:proofErr w:type="spellEnd"/>
+      <w:r>
+        <w:t xml:space="preserve"> </w:t>
+      </w:r>
+      <w:proofErr w:type="spellStart"/>
+      <w:r>
+        <w:t>datetime</w:t>
+      </w:r>
+      <w:proofErr w:type="spellEnd"/>
+      <w:r>
+        <w:t xml:space="preserve"> array of the time of admission for each patient</w:t>
       </w:r>
     </w:p>
     <w:p>
@@ -1311,8 +1544,21 @@
           <w:numId w:val="2"/>
         </w:numPr>
       </w:pPr>
-      <w:r>
-        <w:t>cvguid: length numPatients numeric array of unique identifiers for each patient. This is used to align data for performing the pairwise comparisons.</w:t>
+      <w:proofErr w:type="spellStart"/>
+      <w:r>
+        <w:t>cvguid</w:t>
+      </w:r>
+      <w:proofErr w:type="spellEnd"/>
+      <w:r>
+        <w:t xml:space="preserve">: length </w:t>
+      </w:r>
+      <w:proofErr w:type="spellStart"/>
+      <w:r>
+        <w:t>numPatients</w:t>
+      </w:r>
+      <w:proofErr w:type="spellEnd"/>
+      <w:r>
+        <w:t xml:space="preserve"> numeric array of unique identifiers for each patient. This is used to align data for performing the pairwise comparisons.</w:t>
       </w:r>
     </w:p>
     <w:p>
@@ -1323,8 +1569,21 @@
           <w:numId w:val="2"/>
         </w:numPr>
       </w:pPr>
-      <w:r>
-        <w:t>finalHospital: length numPatients categorical array of the final hospital for each patient. This is used for separating the development cohort and the retrospective validation cohort.</w:t>
+      <w:proofErr w:type="spellStart"/>
+      <w:r>
+        <w:t>finalHospital</w:t>
+      </w:r>
+      <w:proofErr w:type="spellEnd"/>
+      <w:r>
+        <w:t xml:space="preserve">: length </w:t>
+      </w:r>
+      <w:proofErr w:type="spellStart"/>
+      <w:r>
+        <w:t>numPatients</w:t>
+      </w:r>
+      <w:proofErr w:type="spellEnd"/>
+      <w:r>
+        <w:t xml:space="preserve"> categorical array of the final hospital for each patient. This is used for separating the development cohort and the retrospective validation cohort.</w:t>
       </w:r>
     </w:p>
     <w:p>
@@ -1336,7 +1595,15 @@
         </w:numPr>
       </w:pPr>
       <w:r>
-        <w:t>outcome7 - length numPatients numeric array of 0’s and 1’s. 1 indicates 7-day survival and 0 indicates 7-day mortality.</w:t>
+        <w:t xml:space="preserve">outcome7 - length </w:t>
+      </w:r>
+      <w:proofErr w:type="spellStart"/>
+      <w:r>
+        <w:t>numPatients</w:t>
+      </w:r>
+      <w:proofErr w:type="spellEnd"/>
+      <w:r>
+        <w:t xml:space="preserve"> numeric array of 0’s and 1’s. 1 indicates 7-day survival and 0 indicates 7-day mortality.</w:t>
       </w:r>
     </w:p>
     <w:p>
@@ -1348,12 +1615,49 @@
         </w:numPr>
       </w:pPr>
       <w:r>
-        <w:t>outcome28 - length numPatients numeric array of 0’s and 1’s. 1 indicates 28-day survival and 0 indicates 28-day mortality.</w:t>
-      </w:r>
-    </w:p>
-    <w:p>
-      <w:r>
-        <w:t>To create Xmi from unimputed data, run MICE using R-studio. See impute_COVID_reduced.r for an example.</w:t>
+        <w:t xml:space="preserve">outcome28 - length </w:t>
+      </w:r>
+      <w:proofErr w:type="spellStart"/>
+      <w:r>
+        <w:t>numPatients</w:t>
+      </w:r>
+      <w:proofErr w:type="spellEnd"/>
+      <w:r>
+        <w:t xml:space="preserve"> numeric array of 0’s and 1’s. 1 indicates 28-day survival and 0 indicates 28-day mortality.</w:t>
+      </w:r>
+    </w:p>
+    <w:p>
+      <w:r>
+        <w:t xml:space="preserve">To create </w:t>
+      </w:r>
+      <w:proofErr w:type="spellStart"/>
+      <w:r>
+        <w:t>Xmi</w:t>
+      </w:r>
+      <w:proofErr w:type="spellEnd"/>
+      <w:r>
+        <w:t xml:space="preserve"> from </w:t>
+      </w:r>
+      <w:proofErr w:type="spellStart"/>
+      <w:r>
+        <w:t>unimputed</w:t>
+      </w:r>
+      <w:proofErr w:type="spellEnd"/>
+      <w:r>
+        <w:t xml:space="preserve"> data, run MICE using R-studio. See </w:t>
+      </w:r>
+      <w:proofErr w:type="spellStart"/>
+      <w:r>
+        <w:t>impute_COVID_</w:t>
+      </w:r>
+      <w:proofErr w:type="gramStart"/>
+      <w:r>
+        <w:t>reduced.r</w:t>
+      </w:r>
+      <w:proofErr w:type="spellEnd"/>
+      <w:proofErr w:type="gramEnd"/>
+      <w:r>
+        <w:t xml:space="preserve"> for an example.</w:t>
       </w:r>
     </w:p>
     <w:p/>
@@ -2252,7 +2556,6 @@
   <w:style w:type="character" w:default="1" w:styleId="DefaultParagraphFont">
     <w:name w:val="Default Paragraph Font"/>
     <w:uiPriority w:val="1"/>
-    <w:semiHidden/>
     <w:unhideWhenUsed/>
   </w:style>
   <w:style w:type="table" w:default="1" w:styleId="TableNormal">
@@ -2756,7 +3059,7 @@
 </file>
 
 <file path=customXml/itemProps1.xml><?xml version="1.0" encoding="utf-8"?>
-<ds:datastoreItem xmlns:ds="http://schemas.openxmlformats.org/officeDocument/2006/customXml" ds:itemID="{B6B813B1-A39D-4E77-85AC-8C99BB66B8E2}">
+<ds:datastoreItem xmlns:ds="http://schemas.openxmlformats.org/officeDocument/2006/customXml" ds:itemID="{5287188A-E841-40C9-8093-481602A7DB9E}">
   <ds:schemaRefs>
     <ds:schemaRef ds:uri="http://schemas.openxmlformats.org/officeDocument/2006/bibliography"/>
   </ds:schemaRefs>

</xml_diff>